<commit_message>
move and add ethics articles
</commit_message>
<xml_diff>
--- a/GSERM_NLP_syllabus.docx
+++ b/GSERM_NLP_syllabus.docx
@@ -1,6 +1,6 @@
 
 <file path=word/document.xml><?xml version="1.0" encoding="utf-8"?>
-<w:document xmlns:wpc="http://schemas.microsoft.com/office/word/2010/wordprocessingCanvas" xmlns:mc="http://schemas.openxmlformats.org/markup-compatibility/2006" xmlns:o="urn:schemas-microsoft-com:office:office" xmlns:r="http://schemas.openxmlformats.org/officeDocument/2006/relationships" xmlns:m="http://schemas.openxmlformats.org/officeDocument/2006/math" xmlns:v="urn:schemas-microsoft-com:vml" xmlns:wp14="http://schemas.microsoft.com/office/word/2010/wordprocessingDrawing" xmlns:wp="http://schemas.openxmlformats.org/drawingml/2006/wordprocessingDrawing" xmlns:w10="urn:schemas-microsoft-com:office:word" xmlns:w="http://schemas.openxmlformats.org/wordprocessingml/2006/main" xmlns:w14="http://schemas.microsoft.com/office/word/2010/wordml" xmlns:w15="http://schemas.microsoft.com/office/word/2012/wordml" xmlns:wpg="http://schemas.microsoft.com/office/word/2010/wordprocessingGroup" xmlns:wpi="http://schemas.microsoft.com/office/word/2010/wordprocessingInk" xmlns:wne="http://schemas.microsoft.com/office/word/2006/wordml" xmlns:wps="http://schemas.microsoft.com/office/word/2010/wordprocessingShape" mc:Ignorable="w14 w15 wp14">
+<w:document xmlns:wpc="http://schemas.microsoft.com/office/word/2010/wordprocessingCanvas" xmlns:cx="http://schemas.microsoft.com/office/drawing/2014/chartex" xmlns:cx1="http://schemas.microsoft.com/office/drawing/2015/9/8/chartex" xmlns:cx2="http://schemas.microsoft.com/office/drawing/2015/10/21/chartex" xmlns:cx3="http://schemas.microsoft.com/office/drawing/2016/5/9/chartex" xmlns:cx4="http://schemas.microsoft.com/office/drawing/2016/5/10/chartex" xmlns:cx5="http://schemas.microsoft.com/office/drawing/2016/5/11/chartex" xmlns:cx6="http://schemas.microsoft.com/office/drawing/2016/5/12/chartex" xmlns:cx7="http://schemas.microsoft.com/office/drawing/2016/5/13/chartex" xmlns:cx8="http://schemas.microsoft.com/office/drawing/2016/5/14/chartex" xmlns:mc="http://schemas.openxmlformats.org/markup-compatibility/2006" xmlns:aink="http://schemas.microsoft.com/office/drawing/2016/ink" xmlns:am3d="http://schemas.microsoft.com/office/drawing/2017/model3d" xmlns:o="urn:schemas-microsoft-com:office:office" xmlns:r="http://schemas.openxmlformats.org/officeDocument/2006/relationships" xmlns:m="http://schemas.openxmlformats.org/officeDocument/2006/math" xmlns:v="urn:schemas-microsoft-com:vml" xmlns:wp14="http://schemas.microsoft.com/office/word/2010/wordprocessingDrawing" xmlns:wp="http://schemas.openxmlformats.org/drawingml/2006/wordprocessingDrawing" xmlns:w10="urn:schemas-microsoft-com:office:word" xmlns:w="http://schemas.openxmlformats.org/wordprocessingml/2006/main" xmlns:w14="http://schemas.microsoft.com/office/word/2010/wordml" xmlns:w15="http://schemas.microsoft.com/office/word/2012/wordml" xmlns:w16cid="http://schemas.microsoft.com/office/word/2016/wordml/cid" xmlns:w16se="http://schemas.microsoft.com/office/word/2015/wordml/symex" xmlns:wpg="http://schemas.microsoft.com/office/word/2010/wordprocessingGroup" xmlns:wpi="http://schemas.microsoft.com/office/word/2010/wordprocessingInk" xmlns:wne="http://schemas.microsoft.com/office/word/2006/wordml" xmlns:wps="http://schemas.microsoft.com/office/word/2010/wordprocessingShape" mc:Ignorable="w14 w15 w16se w16cid wp14">
   <w:body>
     <w:p>
       <w:pPr>
@@ -20,49 +20,6 @@
       <w:pPr>
         <w:spacing w:after="0"/>
       </w:pPr>
-    </w:p>
-    <w:p>
-      <w:pPr>
-        <w:spacing w:after="0"/>
-      </w:pPr>
-      <w:r>
-        <w:t>University of Ljubljana</w:t>
-      </w:r>
-    </w:p>
-    <w:p>
-      <w:pPr>
-        <w:spacing w:after="0"/>
-      </w:pPr>
-      <w:r>
-        <w:t xml:space="preserve">Dates: </w:t>
-      </w:r>
-      <w:r>
-        <w:t>Aug</w:t>
-      </w:r>
-      <w:r>
-        <w:t xml:space="preserve"> </w:t>
-      </w:r>
-      <w:r>
-        <w:t>26</w:t>
-      </w:r>
-      <w:r>
-        <w:t xml:space="preserve">, </w:t>
-      </w:r>
-      <w:r>
-        <w:t>2019</w:t>
-      </w:r>
-      <w:r>
-        <w:t xml:space="preserve"> to </w:t>
-      </w:r>
-      <w:r>
-        <w:t>Aug 30</w:t>
-      </w:r>
-      <w:r>
-        <w:t>,</w:t>
-      </w:r>
-      <w:r>
-        <w:t xml:space="preserve"> 2019</w:t>
-      </w:r>
     </w:p>
     <w:p>
       <w:pPr>
@@ -151,8 +108,13 @@
       <w:r>
         <w:t xml:space="preserve">Office </w:t>
       </w:r>
-      <w:r>
-        <w:t>Hrs: Available upon request</w:t>
+      <w:proofErr w:type="spellStart"/>
+      <w:r>
+        <w:t>Hrs</w:t>
+      </w:r>
+      <w:proofErr w:type="spellEnd"/>
+      <w:r>
+        <w:t>: Available upon request</w:t>
       </w:r>
     </w:p>
     <w:p>
@@ -187,12 +149,14 @@
           <w:b/>
         </w:rPr>
       </w:pPr>
+      <w:proofErr w:type="spellStart"/>
       <w:r>
         <w:rPr>
           <w:b/>
         </w:rPr>
         <w:t>Github</w:t>
       </w:r>
+      <w:proofErr w:type="spellEnd"/>
       <w:r>
         <w:rPr>
           <w:b/>
@@ -345,7 +309,15 @@
         <w:t>As a result, please sign up for a free account</w:t>
       </w:r>
       <w:r>
-        <w:t xml:space="preserve"> as a back up to your personal laptop</w:t>
+        <w:t xml:space="preserve"> as a </w:t>
+      </w:r>
+      <w:proofErr w:type="spellStart"/>
+      <w:r>
+        <w:t>back up</w:t>
+      </w:r>
+      <w:proofErr w:type="spellEnd"/>
+      <w:r>
+        <w:t xml:space="preserve"> to your personal laptop</w:t>
       </w:r>
       <w:r>
         <w:t>.</w:t>
@@ -375,7 +347,13 @@
         <w:t xml:space="preserve">You will be able to think systematically about how </w:t>
       </w:r>
       <w:r>
-        <w:t>language can be ingested, and analyzed quantitatively</w:t>
+        <w:t xml:space="preserve">language can be </w:t>
+      </w:r>
+      <w:r>
+        <w:t>ingested and</w:t>
+      </w:r>
+      <w:r>
+        <w:t xml:space="preserve"> analyzed quantitatively</w:t>
       </w:r>
       <w:r>
         <w:t>.  This objective will be a</w:t>
@@ -413,47 +391,47 @@
     </w:p>
     <w:p>
       <w:r>
+        <w:t>Students will learn how to implement a variety of popula</w:t>
+      </w:r>
+      <w:r>
+        <w:t xml:space="preserve">r </w:t>
+      </w:r>
+      <w:r>
+        <w:t xml:space="preserve">natural language processing methods </w:t>
+      </w:r>
+      <w:r>
+        <w:t>in R (</w:t>
+      </w:r>
+      <w:r>
+        <w:t xml:space="preserve">a free and open-source software) to tackle </w:t>
+      </w:r>
+      <w:r>
+        <w:t>research</w:t>
+      </w:r>
+      <w:r>
+        <w:t xml:space="preserve"> problems.</w:t>
+      </w:r>
+      <w:r>
+        <w:t xml:space="preserve">  This course will help introduc</w:t>
+      </w:r>
+      <w:r>
+        <w:t>e the basics of R in text mining but due to course length the topics are not exhaustive</w:t>
+      </w:r>
+      <w:r>
+        <w:t>.</w:t>
+      </w:r>
+    </w:p>
+    <w:p>
+      <w:pPr>
+        <w:rPr>
+          <w:b/>
+        </w:rPr>
+      </w:pPr>
+      <w:r>
+        <w:rPr>
+          <w:b/>
+        </w:rPr>
         <w:lastRenderedPageBreak/>
-        <w:t>Students will learn how to implement a variety of popula</w:t>
-      </w:r>
-      <w:r>
-        <w:t xml:space="preserve">r </w:t>
-      </w:r>
-      <w:r>
-        <w:t xml:space="preserve">natural language processing methods </w:t>
-      </w:r>
-      <w:r>
-        <w:t>in R (</w:t>
-      </w:r>
-      <w:r>
-        <w:t xml:space="preserve">a free and open-source software) to tackle </w:t>
-      </w:r>
-      <w:r>
-        <w:t>research</w:t>
-      </w:r>
-      <w:r>
-        <w:t xml:space="preserve"> problems.</w:t>
-      </w:r>
-      <w:r>
-        <w:t xml:space="preserve">  This course will help introduc</w:t>
-      </w:r>
-      <w:r>
-        <w:t>e the basics of R in text mining but due to course length the topics are not exhaustive</w:t>
-      </w:r>
-      <w:r>
-        <w:t>.</w:t>
-      </w:r>
-    </w:p>
-    <w:p>
-      <w:pPr>
-        <w:rPr>
-          <w:b/>
-        </w:rPr>
-      </w:pPr>
-      <w:r>
-        <w:rPr>
-          <w:b/>
-        </w:rPr>
         <w:t xml:space="preserve">As a </w:t>
       </w:r>
       <w:r>
@@ -643,7 +621,19 @@
           <w:rPr>
             <w:rStyle w:val="Hyperlink"/>
           </w:rPr>
-          <w:t>here</w:t>
+          <w:t>h</w:t>
+        </w:r>
+        <w:r>
+          <w:rPr>
+            <w:rStyle w:val="Hyperlink"/>
+          </w:rPr>
+          <w:t>e</w:t>
+        </w:r>
+        <w:r>
+          <w:rPr>
+            <w:rStyle w:val="Hyperlink"/>
+          </w:rPr>
+          <w:t>re</w:t>
         </w:r>
       </w:hyperlink>
       <w:r>
@@ -819,6 +809,9 @@
       <w:r>
         <w:t xml:space="preserve">proctoring.  </w:t>
       </w:r>
+      <w:r>
+        <w:t xml:space="preserve">BOTH assignments are needed to earn a satisfactory grade or academic mark.  Failure to turn in either assignment will result in a failing mark. </w:t>
+      </w:r>
     </w:p>
     <w:p>
       <w:r>
@@ -865,7 +858,21 @@
         <w:rPr>
           <w:i/>
         </w:rPr>
-        <w:t>For most students a simple calculator may be needed but keep in mind the exam seeks to determine conceptual understanding and sophistication not mathematical ability.  Thus some students may not need a calculator at all.</w:t>
+        <w:t xml:space="preserve">For most students a simple calculator may be needed but keep in mind the exam seeks to determine conceptual understanding and sophistication not mathematical ability.  </w:t>
+      </w:r>
+      <w:proofErr w:type="gramStart"/>
+      <w:r>
+        <w:rPr>
+          <w:i/>
+        </w:rPr>
+        <w:t>Thus</w:t>
+      </w:r>
+      <w:proofErr w:type="gramEnd"/>
+      <w:r>
+        <w:rPr>
+          <w:i/>
+        </w:rPr>
+        <w:t xml:space="preserve"> some students may not need a calculator at all.</w:t>
       </w:r>
     </w:p>
     <w:p>
@@ -898,21 +905,21 @@
         </w:numPr>
       </w:pPr>
       <w:r>
+        <w:t xml:space="preserve">Written </w:t>
+      </w:r>
+      <w:r>
+        <w:t>assignment 20</w:t>
+      </w:r>
+      <w:r>
+        <w:t>% of final grade</w:t>
+      </w:r>
+    </w:p>
+    <w:p>
+      <w:pPr>
+        <w:pStyle w:val="Heading2"/>
+      </w:pPr>
+      <w:r>
         <w:lastRenderedPageBreak/>
-        <w:t xml:space="preserve">Written </w:t>
-      </w:r>
-      <w:r>
-        <w:t>assignment 20</w:t>
-      </w:r>
-      <w:r>
-        <w:t>% of final grade</w:t>
-      </w:r>
-    </w:p>
-    <w:p>
-      <w:pPr>
-        <w:pStyle w:val="Heading2"/>
-      </w:pPr>
-      <w:r>
         <w:t xml:space="preserve">Writing Assignment </w:t>
       </w:r>
     </w:p>
@@ -929,13 +936,26 @@
         <w:t xml:space="preserve"> percent of the final grade will be determined by the quality and completeness of a </w:t>
       </w:r>
       <w:r>
-        <w:t>900 to 12</w:t>
+        <w:t xml:space="preserve">900 to </w:t>
+      </w:r>
+      <w:proofErr w:type="gramStart"/>
+      <w:r>
+        <w:t>1</w:t>
       </w:r>
       <w:r>
         <w:t>0</w:t>
       </w:r>
-      <w:r>
-        <w:t xml:space="preserve">0 word </w:t>
+      <w:bookmarkStart w:id="0" w:name="_GoBack"/>
+      <w:bookmarkEnd w:id="0"/>
+      <w:r>
+        <w:t>0</w:t>
+      </w:r>
+      <w:r>
+        <w:t>0 word</w:t>
+      </w:r>
+      <w:proofErr w:type="gramEnd"/>
+      <w:r>
+        <w:t xml:space="preserve"> </w:t>
       </w:r>
       <w:r>
         <w:rPr>
@@ -1019,11 +1039,21 @@
         </w:numPr>
       </w:pPr>
       <w:r>
-        <w:t xml:space="preserve">Should public text (facebook pages) be analyzed for marketing (Facebook ads), insurance (searching for risk factors), or </w:t>
-      </w:r>
+        <w:t>Should public text (</w:t>
+      </w:r>
+      <w:proofErr w:type="spellStart"/>
+      <w:r>
+        <w:t>facebook</w:t>
+      </w:r>
+      <w:proofErr w:type="spellEnd"/>
+      <w:r>
+        <w:t xml:space="preserve"> pages) be analyzed for marketing (Facebook ads), insurance (searching for risk factors), or </w:t>
+      </w:r>
+      <w:proofErr w:type="spellStart"/>
       <w:r>
         <w:t>polictical</w:t>
       </w:r>
+      <w:proofErr w:type="spellEnd"/>
       <w:r>
         <w:t xml:space="preserve"> targeting (Cambridge Analytica)?</w:t>
       </w:r>
@@ -1060,8 +1090,13 @@
           <w:numId w:val="5"/>
         </w:numPr>
       </w:pPr>
-      <w:r>
-        <w:t xml:space="preserve">Is text mining medical journals an appropriate method for deriving diagnosis </w:t>
+      <w:proofErr w:type="gramStart"/>
+      <w:r>
+        <w:t>Is</w:t>
+      </w:r>
+      <w:proofErr w:type="gramEnd"/>
+      <w:r>
+        <w:t xml:space="preserve"> text mining medical journals an appropriate method for deriving diagnosis </w:t>
       </w:r>
       <w:r>
         <w:t>and treatment plans?  What</w:t>
@@ -1182,8 +1217,6 @@
       <w:r>
         <w:t xml:space="preserve"> (6)</w:t>
       </w:r>
-      <w:bookmarkStart w:id="0" w:name="_GoBack"/>
-      <w:bookmarkEnd w:id="0"/>
       <w:r>
         <w:t xml:space="preserve"> </w:t>
       </w:r>
@@ -1209,7 +1242,7 @@
 </file>
 
 <file path=word/numbering.xml><?xml version="1.0" encoding="utf-8"?>
-<w:numbering xmlns:wpc="http://schemas.microsoft.com/office/word/2010/wordprocessingCanvas" xmlns:mc="http://schemas.openxmlformats.org/markup-compatibility/2006" xmlns:o="urn:schemas-microsoft-com:office:office" xmlns:r="http://schemas.openxmlformats.org/officeDocument/2006/relationships" xmlns:m="http://schemas.openxmlformats.org/officeDocument/2006/math" xmlns:v="urn:schemas-microsoft-com:vml" xmlns:wp14="http://schemas.microsoft.com/office/word/2010/wordprocessingDrawing" xmlns:wp="http://schemas.openxmlformats.org/drawingml/2006/wordprocessingDrawing" xmlns:w10="urn:schemas-microsoft-com:office:word" xmlns:w="http://schemas.openxmlformats.org/wordprocessingml/2006/main" xmlns:w14="http://schemas.microsoft.com/office/word/2010/wordml" xmlns:w15="http://schemas.microsoft.com/office/word/2012/wordml" xmlns:wpg="http://schemas.microsoft.com/office/word/2010/wordprocessingGroup" xmlns:wpi="http://schemas.microsoft.com/office/word/2010/wordprocessingInk" xmlns:wne="http://schemas.microsoft.com/office/word/2006/wordml" xmlns:wps="http://schemas.microsoft.com/office/word/2010/wordprocessingShape" mc:Ignorable="w14 w15 wp14">
+<w:numbering xmlns:wpc="http://schemas.microsoft.com/office/word/2010/wordprocessingCanvas" xmlns:cx="http://schemas.microsoft.com/office/drawing/2014/chartex" xmlns:cx1="http://schemas.microsoft.com/office/drawing/2015/9/8/chartex" xmlns:cx2="http://schemas.microsoft.com/office/drawing/2015/10/21/chartex" xmlns:cx3="http://schemas.microsoft.com/office/drawing/2016/5/9/chartex" xmlns:cx4="http://schemas.microsoft.com/office/drawing/2016/5/10/chartex" xmlns:cx5="http://schemas.microsoft.com/office/drawing/2016/5/11/chartex" xmlns:cx6="http://schemas.microsoft.com/office/drawing/2016/5/12/chartex" xmlns:cx7="http://schemas.microsoft.com/office/drawing/2016/5/13/chartex" xmlns:cx8="http://schemas.microsoft.com/office/drawing/2016/5/14/chartex" xmlns:mc="http://schemas.openxmlformats.org/markup-compatibility/2006" xmlns:aink="http://schemas.microsoft.com/office/drawing/2016/ink" xmlns:am3d="http://schemas.microsoft.com/office/drawing/2017/model3d" xmlns:o="urn:schemas-microsoft-com:office:office" xmlns:r="http://schemas.openxmlformats.org/officeDocument/2006/relationships" xmlns:m="http://schemas.openxmlformats.org/officeDocument/2006/math" xmlns:v="urn:schemas-microsoft-com:vml" xmlns:wp14="http://schemas.microsoft.com/office/word/2010/wordprocessingDrawing" xmlns:wp="http://schemas.openxmlformats.org/drawingml/2006/wordprocessingDrawing" xmlns:w10="urn:schemas-microsoft-com:office:word" xmlns:w="http://schemas.openxmlformats.org/wordprocessingml/2006/main" xmlns:w14="http://schemas.microsoft.com/office/word/2010/wordml" xmlns:w15="http://schemas.microsoft.com/office/word/2012/wordml" xmlns:w16cid="http://schemas.microsoft.com/office/word/2016/wordml/cid" xmlns:w16se="http://schemas.microsoft.com/office/word/2015/wordml/symex" xmlns:wpg="http://schemas.microsoft.com/office/word/2010/wordprocessingGroup" xmlns:wpi="http://schemas.microsoft.com/office/word/2010/wordprocessingInk" xmlns:wne="http://schemas.microsoft.com/office/word/2006/wordml" xmlns:wps="http://schemas.microsoft.com/office/word/2010/wordprocessingShape" mc:Ignorable="w14 w15 w16se w16cid wp14">
   <w:abstractNum w:abstractNumId="0" w15:restartNumberingAfterBreak="0">
     <w:nsid w:val="0A422669"/>
     <w:multiLevelType w:val="hybridMultilevel"/>
@@ -2823,7 +2856,7 @@
 </file>
 
 <file path=word/styles.xml><?xml version="1.0" encoding="utf-8"?>
-<w:styles xmlns:mc="http://schemas.openxmlformats.org/markup-compatibility/2006" xmlns:r="http://schemas.openxmlformats.org/officeDocument/2006/relationships" xmlns:w="http://schemas.openxmlformats.org/wordprocessingml/2006/main" xmlns:w14="http://schemas.microsoft.com/office/word/2010/wordml" xmlns:w15="http://schemas.microsoft.com/office/word/2012/wordml" mc:Ignorable="w14 w15">
+<w:styles xmlns:mc="http://schemas.openxmlformats.org/markup-compatibility/2006" xmlns:r="http://schemas.openxmlformats.org/officeDocument/2006/relationships" xmlns:w="http://schemas.openxmlformats.org/wordprocessingml/2006/main" xmlns:w14="http://schemas.microsoft.com/office/word/2010/wordml" xmlns:w15="http://schemas.microsoft.com/office/word/2012/wordml" xmlns:w16cid="http://schemas.microsoft.com/office/word/2016/wordml/cid" xmlns:w16se="http://schemas.microsoft.com/office/word/2015/wordml/symex" mc:Ignorable="w14 w15 w16se w16cid">
   <w:docDefaults>
     <w:rPrDefault>
       <w:rPr>
@@ -2839,7 +2872,7 @@
       </w:pPr>
     </w:pPrDefault>
   </w:docDefaults>
-  <w:latentStyles w:defLockedState="0" w:defUIPriority="99" w:defSemiHidden="0" w:defUnhideWhenUsed="0" w:defQFormat="0" w:count="371">
+  <w:latentStyles w:defLockedState="0" w:defUIPriority="99" w:defSemiHidden="0" w:defUnhideWhenUsed="0" w:defQFormat="0" w:count="376">
     <w:lsdException w:name="Normal" w:uiPriority="0" w:qFormat="1"/>
     <w:lsdException w:name="heading 1" w:uiPriority="9" w:qFormat="1"/>
     <w:lsdException w:name="heading 2" w:semiHidden="1" w:uiPriority="9" w:unhideWhenUsed="1" w:qFormat="1"/>
@@ -2945,7 +2978,6 @@
     <w:lsdException w:name="HTML Sample" w:semiHidden="1" w:unhideWhenUsed="1"/>
     <w:lsdException w:name="HTML Typewriter" w:semiHidden="1" w:unhideWhenUsed="1"/>
     <w:lsdException w:name="HTML Variable" w:semiHidden="1" w:unhideWhenUsed="1"/>
-    <w:lsdException w:name="Normal Table" w:semiHidden="1" w:unhideWhenUsed="1"/>
     <w:lsdException w:name="annotation subject" w:semiHidden="1" w:unhideWhenUsed="1"/>
     <w:lsdException w:name="No List" w:semiHidden="1" w:unhideWhenUsed="1"/>
     <w:lsdException w:name="Outline List 1" w:semiHidden="1" w:unhideWhenUsed="1"/>
@@ -2988,11 +3020,8 @@
     <w:lsdException w:name="Table Contemporary" w:semiHidden="1" w:unhideWhenUsed="1"/>
     <w:lsdException w:name="Table Elegant" w:semiHidden="1" w:unhideWhenUsed="1"/>
     <w:lsdException w:name="Table Professional" w:semiHidden="1" w:unhideWhenUsed="1"/>
-    <w:lsdException w:name="Table Subtle 1" w:semiHidden="1" w:unhideWhenUsed="1"/>
     <w:lsdException w:name="Table Subtle 2" w:semiHidden="1" w:unhideWhenUsed="1"/>
     <w:lsdException w:name="Table Web 1" w:semiHidden="1" w:unhideWhenUsed="1"/>
-    <w:lsdException w:name="Table Web 2" w:semiHidden="1" w:unhideWhenUsed="1"/>
-    <w:lsdException w:name="Table Web 3" w:semiHidden="1" w:unhideWhenUsed="1"/>
     <w:lsdException w:name="Balloon Text" w:semiHidden="1" w:unhideWhenUsed="1"/>
     <w:lsdException w:name="Table Grid" w:uiPriority="59"/>
     <w:lsdException w:name="Table Theme" w:semiHidden="1" w:unhideWhenUsed="1"/>
@@ -3211,6 +3240,11 @@
     <w:lsdException w:name="List Table 5 Dark Accent 6" w:uiPriority="50"/>
     <w:lsdException w:name="List Table 6 Colorful Accent 6" w:uiPriority="51"/>
     <w:lsdException w:name="List Table 7 Colorful Accent 6" w:uiPriority="52"/>
+    <w:lsdException w:name="Mention" w:semiHidden="1" w:unhideWhenUsed="1"/>
+    <w:lsdException w:name="Smart Hyperlink" w:semiHidden="1" w:unhideWhenUsed="1"/>
+    <w:lsdException w:name="Hashtag" w:semiHidden="1" w:unhideWhenUsed="1"/>
+    <w:lsdException w:name="Unresolved Mention" w:semiHidden="1" w:unhideWhenUsed="1"/>
+    <w:lsdException w:name="Smart Link" w:semiHidden="1" w:unhideWhenUsed="1"/>
   </w:latentStyles>
   <w:style w:type="paragraph" w:default="1" w:styleId="Normal">
     <w:name w:val="Normal"/>
@@ -3480,8 +3514,8 @@
     <w:basedOn w:val="DefaultParagraphFont"/>
     <w:rsid w:val="00C45F89"/>
   </w:style>
-  <w:style w:type="character" w:customStyle="1" w:styleId="UnresolvedMention">
-    <w:name w:val="Unresolved Mention"/>
+  <w:style w:type="character" w:customStyle="1" w:styleId="UnresolvedMention1">
+    <w:name w:val="Unresolved Mention1"/>
     <w:basedOn w:val="DefaultParagraphFont"/>
     <w:uiPriority w:val="99"/>
     <w:semiHidden/>
@@ -3785,7 +3819,7 @@
 </file>
 
 <file path=customXml/itemProps1.xml><?xml version="1.0" encoding="utf-8"?>
-<ds:datastoreItem xmlns:ds="http://schemas.openxmlformats.org/officeDocument/2006/customXml" ds:itemID="{3D8FD9C6-46F2-4871-BD85-FE7BF9BD3FE6}">
+<ds:datastoreItem xmlns:ds="http://schemas.openxmlformats.org/officeDocument/2006/customXml" ds:itemID="{74C4BCA8-D542-AA48-8D57-9DF746A1183D}">
   <ds:schemaRefs>
     <ds:schemaRef ds:uri="http://schemas.openxmlformats.org/officeDocument/2006/bibliography"/>
   </ds:schemaRefs>

</xml_diff>